<commit_message>
feat: add product module
</commit_message>
<xml_diff>
--- a/design.docx
+++ b/design.docx
@@ -4,6 +4,11 @@
   <w:body>
     <w:p>
       <w:r>
+        <w:t>Thêm news</w:t>
+      </w:r>
+    </w:p>
+    <w:p>
+      <w:r>
         <w:t xml:space="preserve">Admin : </w:t>
       </w:r>
     </w:p>
@@ -77,542 +82,554 @@
       </w:pPr>
       <w:r>
         <w:t>tạo bài viết</w:t>
-      </w:r>
-    </w:p>
-    <w:p>
-      <w:pPr>
-        <w:pStyle w:val="ListParagraph"/>
-        <w:numPr>
-          <w:ilvl w:val="0"/>
-          <w:numId w:val="1"/>
-        </w:numPr>
-      </w:pPr>
-      <w:r>
-        <w:t>tạo mã giảm giá</w:t>
-      </w:r>
-    </w:p>
-    <w:p>
-      <w:pPr>
-        <w:pStyle w:val="ListParagraph"/>
-        <w:numPr>
-          <w:ilvl w:val="0"/>
-          <w:numId w:val="1"/>
-        </w:numPr>
-      </w:pPr>
-      <w:r>
-        <w:t>cập nhật thông tin trên web</w:t>
-      </w:r>
-    </w:p>
-    <w:p>
-      <w:r>
-        <w:t xml:space="preserve">Khách : </w:t>
-      </w:r>
-    </w:p>
-    <w:p>
-      <w:pPr>
-        <w:pStyle w:val="ListParagraph"/>
-        <w:numPr>
-          <w:ilvl w:val="0"/>
-          <w:numId w:val="1"/>
-        </w:numPr>
-      </w:pPr>
-      <w:r>
-        <w:t>Đăng kí tk, đổi mk, quên mk...</w:t>
-      </w:r>
-    </w:p>
-    <w:p>
-      <w:pPr>
-        <w:pStyle w:val="ListParagraph"/>
-        <w:numPr>
-          <w:ilvl w:val="0"/>
-          <w:numId w:val="1"/>
-        </w:numPr>
-      </w:pPr>
-      <w:r>
-        <w:t>mua hàng, áp mã giảm giá</w:t>
-      </w:r>
-    </w:p>
-    <w:p>
-      <w:pPr>
-        <w:pStyle w:val="ListParagraph"/>
-        <w:numPr>
-          <w:ilvl w:val="0"/>
-          <w:numId w:val="1"/>
-        </w:numPr>
-      </w:pPr>
-      <w:r>
-        <w:t>ktra tình trạng đơn hàng</w:t>
-      </w:r>
-    </w:p>
-    <w:p>
-      <w:pPr>
-        <w:pStyle w:val="ListParagraph"/>
-        <w:numPr>
-          <w:ilvl w:val="0"/>
-          <w:numId w:val="1"/>
-        </w:numPr>
-      </w:pPr>
-      <w:r>
-        <w:t>comment trên các bài viết</w:t>
-      </w:r>
-    </w:p>
-    <w:p>
-      <w:pPr>
-        <w:pStyle w:val="ListParagraph"/>
-        <w:numPr>
-          <w:ilvl w:val="0"/>
-          <w:numId w:val="1"/>
-        </w:numPr>
-      </w:pPr>
-      <w:r>
-        <w:t>đánh giá sản phẩm (nếu đã mua)</w:t>
-      </w:r>
-    </w:p>
-    <w:p>
-      <w:pPr>
-        <w:pStyle w:val="ListParagraph"/>
-        <w:numPr>
-          <w:ilvl w:val="0"/>
-          <w:numId w:val="1"/>
-        </w:numPr>
-      </w:pPr>
-      <w:r>
-        <w:t>tương tác với chatbot</w:t>
-      </w:r>
-    </w:p>
-    <w:p>
-      <w:pPr>
-        <w:pStyle w:val="Heading1"/>
-      </w:pPr>
-      <w:r>
-        <w:t>Module quản lý người dùng</w:t>
-      </w:r>
-    </w:p>
-    <w:p>
-      <w:pPr>
-        <w:pStyle w:val="Heading2"/>
-      </w:pPr>
-      <w:r>
-        <w:t>Các bảng</w:t>
-      </w:r>
-    </w:p>
-    <w:p>
-      <w:pPr>
-        <w:pStyle w:val="Heading2"/>
-      </w:pPr>
-      <w:r>
-        <w:t>Tính năng</w:t>
-      </w:r>
-    </w:p>
-    <w:p>
-      <w:pPr>
-        <w:pStyle w:val="Heading3"/>
-      </w:pPr>
-      <w:r>
-        <w:t>Đăng ký</w:t>
-      </w:r>
-    </w:p>
-    <w:p>
-      <w:pPr>
-        <w:pStyle w:val="Heading3"/>
-      </w:pPr>
-      <w:r>
-        <w:t>Đăng Nhập</w:t>
-      </w:r>
-    </w:p>
-    <w:p>
-      <w:pPr>
-        <w:pStyle w:val="Heading3"/>
-      </w:pPr>
-      <w:r>
-        <w:t>Deactivate tài khoản</w:t>
-      </w:r>
-    </w:p>
-    <w:p>
-      <w:pPr>
-        <w:pStyle w:val="Heading3"/>
-      </w:pPr>
-      <w:r>
-        <w:t>Đổi mật khẩu</w:t>
-      </w:r>
-    </w:p>
-    <w:p>
-      <w:pPr>
-        <w:pStyle w:val="Heading3"/>
-      </w:pPr>
-      <w:r>
-        <w:t>Quên mật khẩu</w:t>
-      </w:r>
-    </w:p>
-    <w:p>
-      <w:pPr>
-        <w:pStyle w:val="Heading3"/>
-      </w:pPr>
-      <w:r>
-        <w:t>Xem thông tin tài khoản</w:t>
-      </w:r>
-    </w:p>
-    <w:p>
-      <w:pPr>
-        <w:pStyle w:val="Heading1"/>
-      </w:pPr>
-      <w:r>
-        <w:t>Module sản phẩm</w:t>
-      </w:r>
-    </w:p>
-    <w:p>
-      <w:pPr>
-        <w:pStyle w:val="Heading2"/>
-      </w:pPr>
-      <w:r>
-        <w:t>Các bảng</w:t>
-      </w:r>
-    </w:p>
-    <w:p>
-      <w:pPr>
-        <w:pStyle w:val="ListParagraph"/>
-        <w:numPr>
-          <w:ilvl w:val="0"/>
-          <w:numId w:val="2"/>
-        </w:numPr>
-      </w:pPr>
-      <w:r>
-        <w:t>Product: chứa tên, mô tả, giá sản phẩm, ảnh sản phẩm</w:t>
-      </w:r>
-    </w:p>
-    <w:p>
-      <w:pPr>
-        <w:pStyle w:val="ListParagraph"/>
-        <w:numPr>
-          <w:ilvl w:val="0"/>
-          <w:numId w:val="2"/>
-        </w:numPr>
-      </w:pPr>
-      <w:r>
-        <w:t>ProductDetail: chứa các thông tin chi tiết cho sản phẩm (trong trường hợp này là username + pass của acc chẳng hạn), có name + value để lưu dữ liệu. Mỗi detail có 1 số lượng riêng của nó, có thể coi như số lần bán của 1 acc chẳng hạn. Ví dụ 1 cái acc share 5 người thì lúc tạo ProductDetail đặt quantity = 5, name = acc x, value = {username, password}.</w:t>
-      </w:r>
-    </w:p>
-    <w:p>
-      <w:pPr>
-        <w:pStyle w:val="Heading2"/>
-      </w:pPr>
-      <w:r>
-        <w:t>Tính năng</w:t>
-      </w:r>
-    </w:p>
-    <w:p>
-      <w:pPr>
-        <w:pStyle w:val="Heading3"/>
-      </w:pPr>
-      <w:r>
-        <w:t>Thêm sản phẩm</w:t>
-      </w:r>
-    </w:p>
-    <w:p>
-      <w:r>
-        <w:t>Tạo mới sản phẩm. Chỉ admin.</w:t>
-      </w:r>
-    </w:p>
-    <w:p>
-      <w:pPr>
-        <w:pStyle w:val="Heading3"/>
-      </w:pPr>
-      <w:r>
-        <w:lastRenderedPageBreak/>
-        <w:t>Cập nhật sản phẩm</w:t>
-      </w:r>
-    </w:p>
-    <w:p>
-      <w:r>
-        <w:t>Cập nhật sản phẩm. Chỉ admin.</w:t>
-      </w:r>
-    </w:p>
-    <w:p>
-      <w:pPr>
-        <w:pStyle w:val="Heading3"/>
-      </w:pPr>
-      <w:r>
-        <w:t>Xóa sản phẩm</w:t>
-      </w:r>
-    </w:p>
-    <w:p>
-      <w:r>
-        <w:t>Xóa sản phẩm. Chỉ admin.</w:t>
-      </w:r>
-    </w:p>
-    <w:p>
-      <w:pPr>
-        <w:pStyle w:val="Heading3"/>
-      </w:pPr>
-      <w:r>
-        <w:t>Xem tất cả sản phẩm</w:t>
-      </w:r>
-    </w:p>
-    <w:p>
-      <w:r>
-        <w:t>Xem tất cả sản phẩm. Có phân trang.</w:t>
-      </w:r>
-    </w:p>
-    <w:p>
-      <w:pPr>
-        <w:pStyle w:val="Heading3"/>
-      </w:pPr>
-      <w:r>
-        <w:t>Xem 1 sản phẩm</w:t>
-      </w:r>
-    </w:p>
-    <w:p>
-      <w:r>
-        <w:t>Xem thông tin 1 sản phẩm. Không bao gồm ProductDetail.</w:t>
-      </w:r>
-    </w:p>
-    <w:p>
-      <w:pPr>
-        <w:pStyle w:val="Heading3"/>
-      </w:pPr>
-      <w:r>
-        <w:t>Thêm chi tiết cho 1 sản phẩm</w:t>
-      </w:r>
-    </w:p>
-    <w:p>
-      <w:r>
-        <w:t>Tạo mới thông tin chi tiết cho sản phẩm bán ra.</w:t>
-      </w:r>
-      <w:r>
-        <w:t xml:space="preserve"> Chỉ admin.</w:t>
-      </w:r>
-    </w:p>
-    <w:p>
-      <w:pPr>
-        <w:pStyle w:val="Heading3"/>
-      </w:pPr>
-      <w:r>
-        <w:t>Cập nhật chi tiết cho 1 sản phẩm</w:t>
-      </w:r>
-    </w:p>
-    <w:p>
-      <w:r>
-        <w:t>Cập nhật thông tin chi tiết của sản phẩm.</w:t>
-      </w:r>
-      <w:r>
-        <w:t xml:space="preserve"> Chỉ admin.</w:t>
-      </w:r>
-    </w:p>
-    <w:p>
-      <w:pPr>
-        <w:pStyle w:val="Heading3"/>
-      </w:pPr>
-      <w:r>
-        <w:t>Xóa chi tiết của 1 sản phẩm</w:t>
-      </w:r>
-    </w:p>
-    <w:p>
-      <w:r>
-        <w:t>Xóa thông tin tin chi tiết của sản phẩm.</w:t>
-      </w:r>
-      <w:r>
-        <w:t xml:space="preserve"> Chỉ admin.</w:t>
-      </w:r>
-    </w:p>
-    <w:p>
-      <w:pPr>
-        <w:pStyle w:val="Heading3"/>
-      </w:pPr>
-      <w:r>
-        <w:t>Xem chi tiết của 1 sản phẩm</w:t>
-      </w:r>
-    </w:p>
-    <w:p>
-      <w:r>
-        <w:t>Xem thông tin mới nhất của sản phẩm đã mua</w:t>
-      </w:r>
-      <w:r>
-        <w:t xml:space="preserve"> (sau khi xác nhận đã mua mới xem đc)</w:t>
-      </w:r>
-      <w:r>
-        <w:t>. Nếu admin có thay đổi ProductDetail thì có thể cập nhật luôn, đỡ phải inbox hỏi.</w:t>
-      </w:r>
-    </w:p>
-    <w:p>
-      <w:pPr>
-        <w:pStyle w:val="Heading3"/>
-      </w:pPr>
-      <w:r>
-        <w:t>Lấy số lượng hàng còn trong kho</w:t>
-      </w:r>
-    </w:p>
-    <w:p>
-      <w:r>
-        <w:t>Số lượng hàng trong kho = tổng số lượng còn của mỗi ProductDetail.</w:t>
-      </w:r>
-      <w:r>
-        <w:t xml:space="preserve"> (có thể hiểu là số slot còn trong kho)</w:t>
-      </w:r>
-    </w:p>
-    <w:p>
-      <w:pPr>
-        <w:pStyle w:val="Heading3"/>
-      </w:pPr>
-      <w:r>
-        <w:t>Tạo đánh giá sản phẩm</w:t>
-      </w:r>
-    </w:p>
-    <w:p>
-      <w:pPr>
-        <w:pStyle w:val="Heading3"/>
-      </w:pPr>
-      <w:r>
-        <w:t>Tạo comment trong sản phẩm</w:t>
-      </w:r>
-    </w:p>
-    <w:p/>
-    <w:p>
-      <w:pPr>
-        <w:pStyle w:val="Heading1"/>
-      </w:pPr>
-      <w:r>
-        <w:t>Module Giỏ hàng</w:t>
-      </w:r>
-    </w:p>
-    <w:p>
-      <w:pPr>
-        <w:pStyle w:val="Heading2"/>
-      </w:pPr>
-      <w:r>
-        <w:t>Các bảng</w:t>
-      </w:r>
-    </w:p>
-    <w:p>
-      <w:r>
-        <w:t>CartProduct: lưu các sản phẩm + số lượng mà người dùng đã thêm.</w:t>
-      </w:r>
-    </w:p>
-    <w:p>
-      <w:pPr>
-        <w:pStyle w:val="Heading2"/>
-      </w:pPr>
-      <w:r>
-        <w:t>Tính năng</w:t>
-      </w:r>
-    </w:p>
-    <w:p>
-      <w:pPr>
-        <w:pStyle w:val="Heading3"/>
-      </w:pPr>
-      <w:r>
-        <w:t>Thêm sản phẩm vào giỏ hàng</w:t>
-      </w:r>
-    </w:p>
-    <w:p>
-      <w:r>
-        <w:t>Cần đăng nhập.</w:t>
-      </w:r>
-    </w:p>
-    <w:p>
-      <w:pPr>
-        <w:pStyle w:val="Heading3"/>
-      </w:pPr>
-      <w:r>
-        <w:t>Cập nhật giỏ hàng</w:t>
-      </w:r>
-    </w:p>
-    <w:p>
-      <w:r>
-        <w:t>Cập nhật số lượng sản phẩm có trong giỏ. Quantity = 0 thì xóa khỏi giỏ hàng.</w:t>
-      </w:r>
-    </w:p>
-    <w:p>
-      <w:pPr>
-        <w:pStyle w:val="Heading3"/>
-      </w:pPr>
-      <w:r>
-        <w:t>Xóa sản phẩm khỏi giỏ hàng</w:t>
-      </w:r>
-    </w:p>
-    <w:p>
-      <w:r>
-        <w:t>Xóa sản phẩm ra khỏi giỏ hàng.</w:t>
-      </w:r>
-    </w:p>
-    <w:p>
-      <w:pPr>
-        <w:pStyle w:val="Heading3"/>
-      </w:pPr>
-      <w:r>
-        <w:lastRenderedPageBreak/>
-        <w:t>Xem giỏ hàng</w:t>
-      </w:r>
-    </w:p>
-    <w:p>
-      <w:r>
-        <w:t>Lấy danh sách các sản phẩm có trong giỏ hàng + giá mỗi sản phẩm + tổng giá trị.</w:t>
-      </w:r>
-    </w:p>
-    <w:p/>
-    <w:p>
-      <w:pPr>
-        <w:pStyle w:val="Heading1"/>
-      </w:pPr>
-      <w:r>
-        <w:t>Module Đơn hàng</w:t>
-      </w:r>
-    </w:p>
-    <w:p>
-      <w:pPr>
-        <w:pStyle w:val="Heading2"/>
-      </w:pPr>
-      <w:r>
-        <w:t>Các bảng</w:t>
-      </w:r>
-    </w:p>
-    <w:p>
-      <w:r>
-        <w:t>Order: lưu thông tin về đơn hàng như mã đơn hàng, người mua hàng, tổng số tiền.</w:t>
-      </w:r>
-    </w:p>
-    <w:p>
-      <w:r>
-        <w:t>OrderProduct: lưu lịch sử các sản phẩ</w:t>
-      </w:r>
-      <w:r>
-        <w:t>m đã mua + số lượng + giá tại thời điểm mua.</w:t>
-      </w:r>
-    </w:p>
-    <w:p>
-      <w:r>
-        <w:t>OrderProductDetail: lưu lịch sử trả hàng</w:t>
-      </w:r>
-      <w:r>
-        <w:t xml:space="preserve"> (các slot đã bán cho người dùng) .</w:t>
-      </w:r>
-    </w:p>
-    <w:p>
-      <w:r>
-        <w:t>Coupon: lưu mã giảm giá.</w:t>
-      </w:r>
-    </w:p>
-    <w:p>
-      <w:r>
-        <w:t>CouponHistory: lịch sử sử dụng mã giảm giá + đơn hàng.</w:t>
-      </w:r>
-    </w:p>
-    <w:p>
-      <w:pPr>
-        <w:pStyle w:val="Heading2"/>
-      </w:pPr>
-      <w:r>
-        <w:t>Tính năng</w:t>
-      </w:r>
-    </w:p>
-    <w:p>
-      <w:pPr>
-        <w:pStyle w:val="Heading3"/>
-      </w:pPr>
-      <w:r>
-        <w:t>Tạo mã giảm giá</w:t>
       </w:r>
       <w:bookmarkStart w:id="0" w:name="_GoBack"/>
       <w:bookmarkEnd w:id="0"/>
+    </w:p>
+    <w:p>
+      <w:pPr>
+        <w:pStyle w:val="ListParagraph"/>
+        <w:numPr>
+          <w:ilvl w:val="0"/>
+          <w:numId w:val="1"/>
+        </w:numPr>
+      </w:pPr>
+      <w:r>
+        <w:t>tạo mã giảm giá</w:t>
+      </w:r>
+    </w:p>
+    <w:p>
+      <w:pPr>
+        <w:pStyle w:val="ListParagraph"/>
+        <w:numPr>
+          <w:ilvl w:val="0"/>
+          <w:numId w:val="1"/>
+        </w:numPr>
+      </w:pPr>
+      <w:r>
+        <w:t>cập nhật thông tin trên web</w:t>
+      </w:r>
+    </w:p>
+    <w:p>
+      <w:pPr>
+        <w:pStyle w:val="ListParagraph"/>
+        <w:numPr>
+          <w:ilvl w:val="0"/>
+          <w:numId w:val="1"/>
+        </w:numPr>
+      </w:pPr>
+      <w:r>
+        <w:t>Đăng bài trên mục news</w:t>
+      </w:r>
+    </w:p>
+    <w:p>
+      <w:r>
+        <w:t xml:space="preserve">Khách : </w:t>
+      </w:r>
+    </w:p>
+    <w:p>
+      <w:pPr>
+        <w:pStyle w:val="ListParagraph"/>
+        <w:numPr>
+          <w:ilvl w:val="0"/>
+          <w:numId w:val="1"/>
+        </w:numPr>
+      </w:pPr>
+      <w:r>
+        <w:t>Đăng kí tk, đổi mk, quên mk...</w:t>
+      </w:r>
+    </w:p>
+    <w:p>
+      <w:pPr>
+        <w:pStyle w:val="ListParagraph"/>
+        <w:numPr>
+          <w:ilvl w:val="0"/>
+          <w:numId w:val="1"/>
+        </w:numPr>
+      </w:pPr>
+      <w:r>
+        <w:t>mua hàng, áp mã giảm giá</w:t>
+      </w:r>
+    </w:p>
+    <w:p>
+      <w:pPr>
+        <w:pStyle w:val="ListParagraph"/>
+        <w:numPr>
+          <w:ilvl w:val="0"/>
+          <w:numId w:val="1"/>
+        </w:numPr>
+      </w:pPr>
+      <w:r>
+        <w:t>ktra tình trạng đơn hàng</w:t>
+      </w:r>
+    </w:p>
+    <w:p>
+      <w:pPr>
+        <w:pStyle w:val="ListParagraph"/>
+        <w:numPr>
+          <w:ilvl w:val="0"/>
+          <w:numId w:val="1"/>
+        </w:numPr>
+      </w:pPr>
+      <w:r>
+        <w:t>comment trên các bài viết</w:t>
+      </w:r>
+    </w:p>
+    <w:p>
+      <w:pPr>
+        <w:pStyle w:val="ListParagraph"/>
+        <w:numPr>
+          <w:ilvl w:val="0"/>
+          <w:numId w:val="1"/>
+        </w:numPr>
+      </w:pPr>
+      <w:r>
+        <w:t>đánh giá sản phẩm (nếu đã mua)</w:t>
+      </w:r>
+    </w:p>
+    <w:p>
+      <w:pPr>
+        <w:pStyle w:val="ListParagraph"/>
+        <w:numPr>
+          <w:ilvl w:val="0"/>
+          <w:numId w:val="1"/>
+        </w:numPr>
+      </w:pPr>
+      <w:r>
+        <w:t>tương tác với chatbot</w:t>
+      </w:r>
+    </w:p>
+    <w:p>
+      <w:pPr>
+        <w:pStyle w:val="Heading1"/>
+      </w:pPr>
+      <w:r>
+        <w:t>Module quản lý người dùng</w:t>
+      </w:r>
+    </w:p>
+    <w:p>
+      <w:pPr>
+        <w:pStyle w:val="Heading2"/>
+      </w:pPr>
+      <w:r>
+        <w:t>Các bảng</w:t>
+      </w:r>
+    </w:p>
+    <w:p>
+      <w:pPr>
+        <w:pStyle w:val="Heading2"/>
+      </w:pPr>
+      <w:r>
+        <w:t>Tính năng</w:t>
+      </w:r>
+    </w:p>
+    <w:p>
+      <w:pPr>
+        <w:pStyle w:val="Heading3"/>
+      </w:pPr>
+      <w:r>
+        <w:t>Đăng ký</w:t>
+      </w:r>
+    </w:p>
+    <w:p>
+      <w:pPr>
+        <w:pStyle w:val="Heading3"/>
+      </w:pPr>
+      <w:r>
+        <w:t>Đăng Nhập</w:t>
+      </w:r>
+    </w:p>
+    <w:p>
+      <w:pPr>
+        <w:pStyle w:val="Heading3"/>
+      </w:pPr>
+      <w:r>
+        <w:t>Deactivate tài khoản</w:t>
+      </w:r>
+    </w:p>
+    <w:p>
+      <w:pPr>
+        <w:pStyle w:val="Heading3"/>
+      </w:pPr>
+      <w:r>
+        <w:t>Đổi mật khẩu</w:t>
+      </w:r>
+    </w:p>
+    <w:p>
+      <w:pPr>
+        <w:pStyle w:val="Heading3"/>
+      </w:pPr>
+      <w:r>
+        <w:t>Quên mật khẩu</w:t>
+      </w:r>
+    </w:p>
+    <w:p>
+      <w:pPr>
+        <w:pStyle w:val="Heading3"/>
+      </w:pPr>
+      <w:r>
+        <w:t>Xem thông tin tài khoản</w:t>
+      </w:r>
+    </w:p>
+    <w:p>
+      <w:pPr>
+        <w:pStyle w:val="Heading1"/>
+      </w:pPr>
+      <w:r>
+        <w:t>Module sản phẩm</w:t>
+      </w:r>
+    </w:p>
+    <w:p>
+      <w:pPr>
+        <w:pStyle w:val="Heading2"/>
+      </w:pPr>
+      <w:r>
+        <w:t>Các bảng</w:t>
+      </w:r>
+    </w:p>
+    <w:p>
+      <w:pPr>
+        <w:pStyle w:val="ListParagraph"/>
+        <w:numPr>
+          <w:ilvl w:val="0"/>
+          <w:numId w:val="2"/>
+        </w:numPr>
+      </w:pPr>
+      <w:r>
+        <w:t>Product: chứa tên, mô tả, giá sản phẩm, ảnh sản phẩm</w:t>
+      </w:r>
+    </w:p>
+    <w:p>
+      <w:pPr>
+        <w:pStyle w:val="ListParagraph"/>
+        <w:numPr>
+          <w:ilvl w:val="0"/>
+          <w:numId w:val="2"/>
+        </w:numPr>
+      </w:pPr>
+      <w:r>
+        <w:t>ProductDetail: chứa các thông tin chi tiết cho sản phẩm (trong trường hợp này là username + pass của acc chẳng hạn), có name + value để lưu dữ liệu. Mỗi detail có 1 số lượng riêng của nó, có thể coi như số lần bán của 1 acc chẳng hạn. Ví dụ 1 cái acc share 5 người thì lúc tạo ProductDetail đặt quantity = 5, name = acc x, value = {username, password}.</w:t>
+      </w:r>
+    </w:p>
+    <w:p>
+      <w:pPr>
+        <w:pStyle w:val="Heading2"/>
+      </w:pPr>
+      <w:r>
+        <w:lastRenderedPageBreak/>
+        <w:t>Tính năng</w:t>
+      </w:r>
+    </w:p>
+    <w:p>
+      <w:pPr>
+        <w:pStyle w:val="Heading3"/>
+      </w:pPr>
+      <w:r>
+        <w:t>Thêm sản phẩm</w:t>
+      </w:r>
+    </w:p>
+    <w:p>
+      <w:r>
+        <w:t>Tạo mới sản phẩm. Chỉ admin.</w:t>
+      </w:r>
+    </w:p>
+    <w:p>
+      <w:pPr>
+        <w:pStyle w:val="Heading3"/>
+      </w:pPr>
+      <w:r>
+        <w:t>Cập nhật sản phẩm</w:t>
+      </w:r>
+    </w:p>
+    <w:p>
+      <w:r>
+        <w:t>Cập nhật sản phẩm. Chỉ admin.</w:t>
+      </w:r>
+    </w:p>
+    <w:p>
+      <w:pPr>
+        <w:pStyle w:val="Heading3"/>
+      </w:pPr>
+      <w:r>
+        <w:t>Xóa sản phẩm</w:t>
+      </w:r>
+    </w:p>
+    <w:p>
+      <w:r>
+        <w:t>Xóa sản phẩm. Chỉ admin.</w:t>
+      </w:r>
+    </w:p>
+    <w:p>
+      <w:pPr>
+        <w:pStyle w:val="Heading3"/>
+      </w:pPr>
+      <w:r>
+        <w:t>Xem tất cả sản phẩm</w:t>
+      </w:r>
+    </w:p>
+    <w:p>
+      <w:r>
+        <w:t>Xem tất cả sản phẩm. Có phân trang.</w:t>
+      </w:r>
+    </w:p>
+    <w:p>
+      <w:pPr>
+        <w:pStyle w:val="Heading3"/>
+      </w:pPr>
+      <w:r>
+        <w:t>Xem 1 sản phẩm</w:t>
+      </w:r>
+    </w:p>
+    <w:p>
+      <w:r>
+        <w:t>Xem thông tin 1 sản phẩm. Không bao gồm ProductDetail.</w:t>
+      </w:r>
+    </w:p>
+    <w:p>
+      <w:pPr>
+        <w:pStyle w:val="Heading3"/>
+      </w:pPr>
+      <w:r>
+        <w:t>Thêm chi tiết cho 1 sản phẩm</w:t>
+      </w:r>
+    </w:p>
+    <w:p>
+      <w:r>
+        <w:t>Tạo mới thông tin chi tiết cho sản phẩm bán ra.</w:t>
+      </w:r>
+      <w:r>
+        <w:t xml:space="preserve"> Chỉ admin.</w:t>
+      </w:r>
+    </w:p>
+    <w:p>
+      <w:pPr>
+        <w:pStyle w:val="Heading3"/>
+      </w:pPr>
+      <w:r>
+        <w:t>Cập nhật chi tiết cho 1 sản phẩm</w:t>
+      </w:r>
+    </w:p>
+    <w:p>
+      <w:r>
+        <w:t>Cập nhật thông tin chi tiết của sản phẩm.</w:t>
+      </w:r>
+      <w:r>
+        <w:t xml:space="preserve"> Chỉ admin.</w:t>
+      </w:r>
+    </w:p>
+    <w:p>
+      <w:pPr>
+        <w:pStyle w:val="Heading3"/>
+      </w:pPr>
+      <w:r>
+        <w:t>Xóa chi tiết của 1 sản phẩm</w:t>
+      </w:r>
+    </w:p>
+    <w:p>
+      <w:r>
+        <w:t>Xóa thông tin tin chi tiết của sản phẩm.</w:t>
+      </w:r>
+      <w:r>
+        <w:t xml:space="preserve"> Chỉ admin.</w:t>
+      </w:r>
+    </w:p>
+    <w:p>
+      <w:pPr>
+        <w:pStyle w:val="Heading3"/>
+      </w:pPr>
+      <w:r>
+        <w:t>Xem chi tiết của 1 sản phẩm</w:t>
+      </w:r>
+    </w:p>
+    <w:p>
+      <w:r>
+        <w:t>Xem thông tin mới nhất của sản phẩm đã mua</w:t>
+      </w:r>
+      <w:r>
+        <w:t xml:space="preserve"> (sau khi xác nhận đã mua mới xem đc)</w:t>
+      </w:r>
+      <w:r>
+        <w:t>. Nếu admin có thay đổi ProductDetail thì có thể cập nhật luôn, đỡ phải inbox hỏi.</w:t>
+      </w:r>
+    </w:p>
+    <w:p>
+      <w:pPr>
+        <w:pStyle w:val="Heading3"/>
+      </w:pPr>
+      <w:r>
+        <w:t>Lấy số lượng hàng còn trong kho</w:t>
+      </w:r>
+    </w:p>
+    <w:p>
+      <w:r>
+        <w:t>Số lượng hàng trong kho = tổng số lượng còn của mỗi ProductDetail.</w:t>
+      </w:r>
+      <w:r>
+        <w:t xml:space="preserve"> (có thể hiểu là số slot còn trong kho)</w:t>
+      </w:r>
+    </w:p>
+    <w:p>
+      <w:pPr>
+        <w:pStyle w:val="Heading3"/>
+      </w:pPr>
+      <w:r>
+        <w:t>Tạo đánh giá sản phẩm</w:t>
+      </w:r>
+    </w:p>
+    <w:p>
+      <w:pPr>
+        <w:pStyle w:val="Heading3"/>
+      </w:pPr>
+      <w:r>
+        <w:t>Tạo comment trong sản phẩm</w:t>
+      </w:r>
+    </w:p>
+    <w:p/>
+    <w:p>
+      <w:pPr>
+        <w:pStyle w:val="Heading1"/>
+      </w:pPr>
+      <w:r>
+        <w:t>Module Giỏ hàng</w:t>
+      </w:r>
+    </w:p>
+    <w:p>
+      <w:pPr>
+        <w:pStyle w:val="Heading2"/>
+      </w:pPr>
+      <w:r>
+        <w:t>Các bảng</w:t>
+      </w:r>
+    </w:p>
+    <w:p>
+      <w:r>
+        <w:t>CartProduct: lưu các sản phẩm + số lượng mà người dùng đã thêm.</w:t>
+      </w:r>
+    </w:p>
+    <w:p>
+      <w:pPr>
+        <w:pStyle w:val="Heading2"/>
+      </w:pPr>
+      <w:r>
+        <w:t>Tính năng</w:t>
+      </w:r>
+    </w:p>
+    <w:p>
+      <w:pPr>
+        <w:pStyle w:val="Heading3"/>
+      </w:pPr>
+      <w:r>
+        <w:t>Thêm sản phẩm vào giỏ hàng</w:t>
+      </w:r>
+    </w:p>
+    <w:p>
+      <w:r>
+        <w:t>Cần đăng nhập.</w:t>
+      </w:r>
+    </w:p>
+    <w:p>
+      <w:pPr>
+        <w:pStyle w:val="Heading3"/>
+      </w:pPr>
+      <w:r>
+        <w:t>Cập nhật giỏ hàng</w:t>
+      </w:r>
+    </w:p>
+    <w:p>
+      <w:r>
+        <w:t>Cập nhật số lượng sản phẩm có trong giỏ. Quantity = 0 thì xóa khỏi giỏ hàng.</w:t>
+      </w:r>
+    </w:p>
+    <w:p>
+      <w:pPr>
+        <w:pStyle w:val="Heading3"/>
+      </w:pPr>
+      <w:r>
+        <w:lastRenderedPageBreak/>
+        <w:t>Xóa sản phẩm khỏi giỏ hàng</w:t>
+      </w:r>
+    </w:p>
+    <w:p>
+      <w:r>
+        <w:t>Xóa sản phẩm ra khỏi giỏ hàng.</w:t>
+      </w:r>
+    </w:p>
+    <w:p>
+      <w:pPr>
+        <w:pStyle w:val="Heading3"/>
+      </w:pPr>
+      <w:r>
+        <w:t>Xem giỏ hàng</w:t>
+      </w:r>
+    </w:p>
+    <w:p>
+      <w:r>
+        <w:t>Lấy danh sách các sản phẩm có trong giỏ hàng + giá mỗi sản phẩm + tổng giá trị.</w:t>
+      </w:r>
+    </w:p>
+    <w:p/>
+    <w:p>
+      <w:pPr>
+        <w:pStyle w:val="Heading1"/>
+      </w:pPr>
+      <w:r>
+        <w:t>Module Đơn hàng</w:t>
+      </w:r>
+    </w:p>
+    <w:p>
+      <w:pPr>
+        <w:pStyle w:val="Heading2"/>
+      </w:pPr>
+      <w:r>
+        <w:t>Các bảng</w:t>
+      </w:r>
+    </w:p>
+    <w:p>
+      <w:r>
+        <w:t>Order: lưu thông tin về đơn hàng như mã đơn hàng, người mua hàng, tổng số tiền.</w:t>
+      </w:r>
+    </w:p>
+    <w:p>
+      <w:r>
+        <w:t>OrderProduct: lưu lịch sử các sản phẩ</w:t>
+      </w:r>
+      <w:r>
+        <w:t>m đã mua + số lượng + giá tại thời điểm mua.</w:t>
+      </w:r>
+    </w:p>
+    <w:p>
+      <w:r>
+        <w:t>OrderProductDetail: lưu lịch sử trả hàng</w:t>
+      </w:r>
+      <w:r>
+        <w:t xml:space="preserve"> (các slot đã bán cho người dùng) .</w:t>
+      </w:r>
+    </w:p>
+    <w:p>
+      <w:r>
+        <w:t>Coupon: lưu mã giảm giá.</w:t>
+      </w:r>
+    </w:p>
+    <w:p>
+      <w:r>
+        <w:t>CouponHistory: lịch sử sử dụng mã giảm giá + đơn hàng.</w:t>
+      </w:r>
+    </w:p>
+    <w:p>
+      <w:pPr>
+        <w:pStyle w:val="Heading2"/>
+      </w:pPr>
+      <w:r>
+        <w:t>Tính năng</w:t>
+      </w:r>
+    </w:p>
+    <w:p>
+      <w:pPr>
+        <w:pStyle w:val="Heading3"/>
+      </w:pPr>
+      <w:r>
+        <w:t>Tạo mã giảm giá</w:t>
+      </w:r>
     </w:p>
     <w:p>
       <w:r>

</xml_diff>

<commit_message>
feat: CRUD orders + order processing API
</commit_message>
<xml_diff>
--- a/design.docx
+++ b/design.docx
@@ -4,11 +4,6 @@
   <w:body>
     <w:p>
       <w:r>
-        <w:t>Thêm news</w:t>
-      </w:r>
-    </w:p>
-    <w:p>
-      <w:r>
         <w:t xml:space="preserve">Admin : </w:t>
       </w:r>
     </w:p>
@@ -82,6 +77,71 @@
       </w:pPr>
       <w:r>
         <w:t>tạo bài viết</w:t>
+      </w:r>
+    </w:p>
+    <w:p>
+      <w:pPr>
+        <w:pStyle w:val="ListParagraph"/>
+        <w:numPr>
+          <w:ilvl w:val="0"/>
+          <w:numId w:val="1"/>
+        </w:numPr>
+      </w:pPr>
+      <w:r>
+        <w:t>tạo mã giảm giá</w:t>
+      </w:r>
+    </w:p>
+    <w:p>
+      <w:pPr>
+        <w:pStyle w:val="ListParagraph"/>
+        <w:numPr>
+          <w:ilvl w:val="0"/>
+          <w:numId w:val="1"/>
+        </w:numPr>
+      </w:pPr>
+      <w:r>
+        <w:t>cập nhật thông tin trên web</w:t>
+      </w:r>
+    </w:p>
+    <w:p>
+      <w:pPr>
+        <w:pStyle w:val="ListParagraph"/>
+        <w:numPr>
+          <w:ilvl w:val="0"/>
+          <w:numId w:val="1"/>
+        </w:numPr>
+      </w:pPr>
+      <w:r>
+        <w:t>Đăng bài trên mục news</w:t>
+      </w:r>
+    </w:p>
+    <w:p>
+      <w:r>
+        <w:t xml:space="preserve">Khách : </w:t>
+      </w:r>
+    </w:p>
+    <w:p>
+      <w:pPr>
+        <w:pStyle w:val="ListParagraph"/>
+        <w:numPr>
+          <w:ilvl w:val="0"/>
+          <w:numId w:val="1"/>
+        </w:numPr>
+      </w:pPr>
+      <w:r>
+        <w:t>Đăng kí tk, đổi mk, quên mk...</w:t>
+      </w:r>
+    </w:p>
+    <w:p>
+      <w:pPr>
+        <w:pStyle w:val="ListParagraph"/>
+        <w:numPr>
+          <w:ilvl w:val="0"/>
+          <w:numId w:val="1"/>
+        </w:numPr>
+      </w:pPr>
+      <w:r>
+        <w:t>mua hàng, áp mã giảm giá</w:t>
       </w:r>
       <w:bookmarkStart w:id="0" w:name="_GoBack"/>
       <w:bookmarkEnd w:id="0"/>
@@ -95,71 +155,6 @@
         </w:numPr>
       </w:pPr>
       <w:r>
-        <w:t>tạo mã giảm giá</w:t>
-      </w:r>
-    </w:p>
-    <w:p>
-      <w:pPr>
-        <w:pStyle w:val="ListParagraph"/>
-        <w:numPr>
-          <w:ilvl w:val="0"/>
-          <w:numId w:val="1"/>
-        </w:numPr>
-      </w:pPr>
-      <w:r>
-        <w:t>cập nhật thông tin trên web</w:t>
-      </w:r>
-    </w:p>
-    <w:p>
-      <w:pPr>
-        <w:pStyle w:val="ListParagraph"/>
-        <w:numPr>
-          <w:ilvl w:val="0"/>
-          <w:numId w:val="1"/>
-        </w:numPr>
-      </w:pPr>
-      <w:r>
-        <w:t>Đăng bài trên mục news</w:t>
-      </w:r>
-    </w:p>
-    <w:p>
-      <w:r>
-        <w:t xml:space="preserve">Khách : </w:t>
-      </w:r>
-    </w:p>
-    <w:p>
-      <w:pPr>
-        <w:pStyle w:val="ListParagraph"/>
-        <w:numPr>
-          <w:ilvl w:val="0"/>
-          <w:numId w:val="1"/>
-        </w:numPr>
-      </w:pPr>
-      <w:r>
-        <w:t>Đăng kí tk, đổi mk, quên mk...</w:t>
-      </w:r>
-    </w:p>
-    <w:p>
-      <w:pPr>
-        <w:pStyle w:val="ListParagraph"/>
-        <w:numPr>
-          <w:ilvl w:val="0"/>
-          <w:numId w:val="1"/>
-        </w:numPr>
-      </w:pPr>
-      <w:r>
-        <w:t>mua hàng, áp mã giảm giá</w:t>
-      </w:r>
-    </w:p>
-    <w:p>
-      <w:pPr>
-        <w:pStyle w:val="ListParagraph"/>
-        <w:numPr>
-          <w:ilvl w:val="0"/>
-          <w:numId w:val="1"/>
-        </w:numPr>
-      </w:pPr>
-      <w:r>
         <w:t>ktra tình trạng đơn hàng</w:t>
       </w:r>
     </w:p>
@@ -316,7 +311,201 @@
         <w:pStyle w:val="Heading2"/>
       </w:pPr>
       <w:r>
+        <w:t>Tính năng</w:t>
+      </w:r>
+    </w:p>
+    <w:p>
+      <w:pPr>
+        <w:pStyle w:val="Heading3"/>
+      </w:pPr>
+      <w:r>
+        <w:t>Thêm sản phẩm</w:t>
+      </w:r>
+    </w:p>
+    <w:p>
+      <w:r>
+        <w:t>Tạo mới sản phẩm. Chỉ admin.</w:t>
+      </w:r>
+    </w:p>
+    <w:p>
+      <w:pPr>
+        <w:pStyle w:val="Heading3"/>
+      </w:pPr>
+      <w:r>
         <w:lastRenderedPageBreak/>
+        <w:t>Cập nhật sản phẩm</w:t>
+      </w:r>
+    </w:p>
+    <w:p>
+      <w:r>
+        <w:t>Cập nhật sản phẩm. Chỉ admin.</w:t>
+      </w:r>
+    </w:p>
+    <w:p>
+      <w:pPr>
+        <w:pStyle w:val="Heading3"/>
+      </w:pPr>
+      <w:r>
+        <w:t>Xóa sản phẩm</w:t>
+      </w:r>
+    </w:p>
+    <w:p>
+      <w:r>
+        <w:t>Xóa sản phẩm. Chỉ admin.</w:t>
+      </w:r>
+    </w:p>
+    <w:p>
+      <w:pPr>
+        <w:pStyle w:val="Heading3"/>
+      </w:pPr>
+      <w:r>
+        <w:t>Xem tất cả sản phẩm</w:t>
+      </w:r>
+    </w:p>
+    <w:p>
+      <w:r>
+        <w:t>Xem tất cả sản phẩm. Có phân trang.</w:t>
+      </w:r>
+    </w:p>
+    <w:p>
+      <w:pPr>
+        <w:pStyle w:val="Heading3"/>
+      </w:pPr>
+      <w:r>
+        <w:t>Xem 1 sản phẩm</w:t>
+      </w:r>
+    </w:p>
+    <w:p>
+      <w:r>
+        <w:t>Xem thông tin 1 sản phẩm. Không bao gồm ProductDetail.</w:t>
+      </w:r>
+    </w:p>
+    <w:p>
+      <w:pPr>
+        <w:pStyle w:val="Heading3"/>
+      </w:pPr>
+      <w:r>
+        <w:t>Thêm chi tiết cho 1 sản phẩm</w:t>
+      </w:r>
+    </w:p>
+    <w:p>
+      <w:r>
+        <w:t>Tạo mới thông tin chi tiết cho sản phẩm bán ra.</w:t>
+      </w:r>
+      <w:r>
+        <w:t xml:space="preserve"> Chỉ admin.</w:t>
+      </w:r>
+    </w:p>
+    <w:p>
+      <w:pPr>
+        <w:pStyle w:val="Heading3"/>
+      </w:pPr>
+      <w:r>
+        <w:t>Cập nhật chi tiết cho 1 sản phẩm</w:t>
+      </w:r>
+    </w:p>
+    <w:p>
+      <w:r>
+        <w:t>Cập nhật thông tin chi tiết của sản phẩm.</w:t>
+      </w:r>
+      <w:r>
+        <w:t xml:space="preserve"> Chỉ admin.</w:t>
+      </w:r>
+    </w:p>
+    <w:p>
+      <w:pPr>
+        <w:pStyle w:val="Heading3"/>
+      </w:pPr>
+      <w:r>
+        <w:t>Xóa chi tiết của 1 sản phẩm</w:t>
+      </w:r>
+    </w:p>
+    <w:p>
+      <w:r>
+        <w:t>Xóa thông tin tin chi tiết của sản phẩm.</w:t>
+      </w:r>
+      <w:r>
+        <w:t xml:space="preserve"> Chỉ admin.</w:t>
+      </w:r>
+    </w:p>
+    <w:p>
+      <w:pPr>
+        <w:pStyle w:val="Heading3"/>
+      </w:pPr>
+      <w:r>
+        <w:t>Xem chi tiết của 1 sản phẩm</w:t>
+      </w:r>
+    </w:p>
+    <w:p>
+      <w:r>
+        <w:t>Xem thông tin mới nhất của sản phẩm đã mua</w:t>
+      </w:r>
+      <w:r>
+        <w:t xml:space="preserve"> (sau khi xác nhận đã mua mới xem đc)</w:t>
+      </w:r>
+      <w:r>
+        <w:t>. Nếu admin có thay đổi ProductDetail thì có thể cập nhật luôn, đỡ phải inbox hỏi.</w:t>
+      </w:r>
+    </w:p>
+    <w:p>
+      <w:pPr>
+        <w:pStyle w:val="Heading3"/>
+      </w:pPr>
+      <w:r>
+        <w:t>Lấy số lượng hàng còn trong kho</w:t>
+      </w:r>
+    </w:p>
+    <w:p>
+      <w:r>
+        <w:t>Số lượng hàng trong kho = tổng số lượng còn của mỗi ProductDetail.</w:t>
+      </w:r>
+      <w:r>
+        <w:t xml:space="preserve"> (có thể hiểu là số slot còn trong kho)</w:t>
+      </w:r>
+    </w:p>
+    <w:p>
+      <w:pPr>
+        <w:pStyle w:val="Heading3"/>
+      </w:pPr>
+      <w:r>
+        <w:t>Tạo đánh giá sản phẩm</w:t>
+      </w:r>
+    </w:p>
+    <w:p>
+      <w:pPr>
+        <w:pStyle w:val="Heading3"/>
+      </w:pPr>
+      <w:r>
+        <w:t>Tạo comment trong sản phẩm</w:t>
+      </w:r>
+    </w:p>
+    <w:p/>
+    <w:p>
+      <w:pPr>
+        <w:pStyle w:val="Heading1"/>
+      </w:pPr>
+      <w:r>
+        <w:t>Module Giỏ hàng</w:t>
+      </w:r>
+    </w:p>
+    <w:p>
+      <w:pPr>
+        <w:pStyle w:val="Heading2"/>
+      </w:pPr>
+      <w:r>
+        <w:t>Các bảng</w:t>
+      </w:r>
+    </w:p>
+    <w:p>
+      <w:r>
+        <w:t>CartProduct: lưu các sản phẩm + số lượng mà người dùng đã thêm.</w:t>
+      </w:r>
+    </w:p>
+    <w:p>
+      <w:pPr>
+        <w:pStyle w:val="Heading2"/>
+      </w:pPr>
+      <w:r>
         <w:t>Tính năng</w:t>
       </w:r>
     </w:p>
@@ -325,200 +514,6 @@
         <w:pStyle w:val="Heading3"/>
       </w:pPr>
       <w:r>
-        <w:t>Thêm sản phẩm</w:t>
-      </w:r>
-    </w:p>
-    <w:p>
-      <w:r>
-        <w:t>Tạo mới sản phẩm. Chỉ admin.</w:t>
-      </w:r>
-    </w:p>
-    <w:p>
-      <w:pPr>
-        <w:pStyle w:val="Heading3"/>
-      </w:pPr>
-      <w:r>
-        <w:t>Cập nhật sản phẩm</w:t>
-      </w:r>
-    </w:p>
-    <w:p>
-      <w:r>
-        <w:t>Cập nhật sản phẩm. Chỉ admin.</w:t>
-      </w:r>
-    </w:p>
-    <w:p>
-      <w:pPr>
-        <w:pStyle w:val="Heading3"/>
-      </w:pPr>
-      <w:r>
-        <w:t>Xóa sản phẩm</w:t>
-      </w:r>
-    </w:p>
-    <w:p>
-      <w:r>
-        <w:t>Xóa sản phẩm. Chỉ admin.</w:t>
-      </w:r>
-    </w:p>
-    <w:p>
-      <w:pPr>
-        <w:pStyle w:val="Heading3"/>
-      </w:pPr>
-      <w:r>
-        <w:t>Xem tất cả sản phẩm</w:t>
-      </w:r>
-    </w:p>
-    <w:p>
-      <w:r>
-        <w:t>Xem tất cả sản phẩm. Có phân trang.</w:t>
-      </w:r>
-    </w:p>
-    <w:p>
-      <w:pPr>
-        <w:pStyle w:val="Heading3"/>
-      </w:pPr>
-      <w:r>
-        <w:t>Xem 1 sản phẩm</w:t>
-      </w:r>
-    </w:p>
-    <w:p>
-      <w:r>
-        <w:t>Xem thông tin 1 sản phẩm. Không bao gồm ProductDetail.</w:t>
-      </w:r>
-    </w:p>
-    <w:p>
-      <w:pPr>
-        <w:pStyle w:val="Heading3"/>
-      </w:pPr>
-      <w:r>
-        <w:t>Thêm chi tiết cho 1 sản phẩm</w:t>
-      </w:r>
-    </w:p>
-    <w:p>
-      <w:r>
-        <w:t>Tạo mới thông tin chi tiết cho sản phẩm bán ra.</w:t>
-      </w:r>
-      <w:r>
-        <w:t xml:space="preserve"> Chỉ admin.</w:t>
-      </w:r>
-    </w:p>
-    <w:p>
-      <w:pPr>
-        <w:pStyle w:val="Heading3"/>
-      </w:pPr>
-      <w:r>
-        <w:t>Cập nhật chi tiết cho 1 sản phẩm</w:t>
-      </w:r>
-    </w:p>
-    <w:p>
-      <w:r>
-        <w:t>Cập nhật thông tin chi tiết của sản phẩm.</w:t>
-      </w:r>
-      <w:r>
-        <w:t xml:space="preserve"> Chỉ admin.</w:t>
-      </w:r>
-    </w:p>
-    <w:p>
-      <w:pPr>
-        <w:pStyle w:val="Heading3"/>
-      </w:pPr>
-      <w:r>
-        <w:t>Xóa chi tiết của 1 sản phẩm</w:t>
-      </w:r>
-    </w:p>
-    <w:p>
-      <w:r>
-        <w:t>Xóa thông tin tin chi tiết của sản phẩm.</w:t>
-      </w:r>
-      <w:r>
-        <w:t xml:space="preserve"> Chỉ admin.</w:t>
-      </w:r>
-    </w:p>
-    <w:p>
-      <w:pPr>
-        <w:pStyle w:val="Heading3"/>
-      </w:pPr>
-      <w:r>
-        <w:t>Xem chi tiết của 1 sản phẩm</w:t>
-      </w:r>
-    </w:p>
-    <w:p>
-      <w:r>
-        <w:t>Xem thông tin mới nhất của sản phẩm đã mua</w:t>
-      </w:r>
-      <w:r>
-        <w:t xml:space="preserve"> (sau khi xác nhận đã mua mới xem đc)</w:t>
-      </w:r>
-      <w:r>
-        <w:t>. Nếu admin có thay đổi ProductDetail thì có thể cập nhật luôn, đỡ phải inbox hỏi.</w:t>
-      </w:r>
-    </w:p>
-    <w:p>
-      <w:pPr>
-        <w:pStyle w:val="Heading3"/>
-      </w:pPr>
-      <w:r>
-        <w:t>Lấy số lượng hàng còn trong kho</w:t>
-      </w:r>
-    </w:p>
-    <w:p>
-      <w:r>
-        <w:t>Số lượng hàng trong kho = tổng số lượng còn của mỗi ProductDetail.</w:t>
-      </w:r>
-      <w:r>
-        <w:t xml:space="preserve"> (có thể hiểu là số slot còn trong kho)</w:t>
-      </w:r>
-    </w:p>
-    <w:p>
-      <w:pPr>
-        <w:pStyle w:val="Heading3"/>
-      </w:pPr>
-      <w:r>
-        <w:t>Tạo đánh giá sản phẩm</w:t>
-      </w:r>
-    </w:p>
-    <w:p>
-      <w:pPr>
-        <w:pStyle w:val="Heading3"/>
-      </w:pPr>
-      <w:r>
-        <w:t>Tạo comment trong sản phẩm</w:t>
-      </w:r>
-    </w:p>
-    <w:p/>
-    <w:p>
-      <w:pPr>
-        <w:pStyle w:val="Heading1"/>
-      </w:pPr>
-      <w:r>
-        <w:t>Module Giỏ hàng</w:t>
-      </w:r>
-    </w:p>
-    <w:p>
-      <w:pPr>
-        <w:pStyle w:val="Heading2"/>
-      </w:pPr>
-      <w:r>
-        <w:t>Các bảng</w:t>
-      </w:r>
-    </w:p>
-    <w:p>
-      <w:r>
-        <w:t>CartProduct: lưu các sản phẩm + số lượng mà người dùng đã thêm.</w:t>
-      </w:r>
-    </w:p>
-    <w:p>
-      <w:pPr>
-        <w:pStyle w:val="Heading2"/>
-      </w:pPr>
-      <w:r>
-        <w:t>Tính năng</w:t>
-      </w:r>
-    </w:p>
-    <w:p>
-      <w:pPr>
-        <w:pStyle w:val="Heading3"/>
-      </w:pPr>
-      <w:r>
         <w:t>Thêm sản phẩm vào giỏ hàng</w:t>
       </w:r>
     </w:p>
@@ -545,20 +540,20 @@
         <w:pStyle w:val="Heading3"/>
       </w:pPr>
       <w:r>
+        <w:t>Xóa sản phẩm khỏi giỏ hàng</w:t>
+      </w:r>
+    </w:p>
+    <w:p>
+      <w:r>
+        <w:t>Xóa sản phẩm ra khỏi giỏ hàng.</w:t>
+      </w:r>
+    </w:p>
+    <w:p>
+      <w:pPr>
+        <w:pStyle w:val="Heading3"/>
+      </w:pPr>
+      <w:r>
         <w:lastRenderedPageBreak/>
-        <w:t>Xóa sản phẩm khỏi giỏ hàng</w:t>
-      </w:r>
-    </w:p>
-    <w:p>
-      <w:r>
-        <w:t>Xóa sản phẩm ra khỏi giỏ hàng.</w:t>
-      </w:r>
-    </w:p>
-    <w:p>
-      <w:pPr>
-        <w:pStyle w:val="Heading3"/>
-      </w:pPr>
-      <w:r>
         <w:t>Xem giỏ hàng</w:t>
       </w:r>
     </w:p>

</xml_diff>